<commit_message>
ADDED : new Photos
</commit_message>
<xml_diff>
--- a/face_extraction/week_2/201512285_week2_report.docx
+++ b/face_extraction/week_2/201512285_week2_report.docx
@@ -76,7 +76,7 @@
           </mc:Choice>
           <mc:Fallback>
             <w:pict>
-              <v:line w14:anchorId="22A4D0B7" id="직선 연결선 2" o:spid="_x0000_s1026" style="position:absolute;left:0;text-align:left;z-index:251659264;visibility:visible;mso-wrap-style:square;mso-width-percent:0;mso-wrap-distance-left:9pt;mso-wrap-distance-top:0;mso-wrap-distance-right:9pt;mso-wrap-distance-bottom:0;mso-position-horizontal:absolute;mso-position-horizontal-relative:text;mso-position-vertical:absolute;mso-position-vertical-relative:text;mso-width-percent:0;mso-width-relative:margin" from="-1in,62.3pt" to="537.5pt,62.3pt" o:gfxdata="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" strokecolor="#093" strokeweight="6pt">
+              <v:line w14:anchorId="344B31BD" id="직선 연결선 2" o:spid="_x0000_s1026" style="position:absolute;left:0;text-align:left;z-index:251659264;visibility:visible;mso-wrap-style:square;mso-width-percent:0;mso-wrap-distance-left:9pt;mso-wrap-distance-top:0;mso-wrap-distance-right:9pt;mso-wrap-distance-bottom:0;mso-position-horizontal:absolute;mso-position-horizontal-relative:text;mso-position-vertical:absolute;mso-position-vertical-relative:text;mso-width-percent:0;mso-width-relative:margin" from="-1in,62.3pt" to="537.5pt,62.3pt" o:gfxdata="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" strokecolor="#093" strokeweight="6pt">
                 <v:stroke joinstyle="miter"/>
               </v:line>
             </w:pict>
@@ -958,27 +958,36 @@
       </w:sdtContent>
     </w:sdt>
     <w:p>
+      <w:r>
+        <w:br w:type="page"/>
+      </w:r>
+    </w:p>
+    <w:p>
       <w:pPr>
         <w:rPr>
           <w:rFonts w:hint="eastAsia"/>
         </w:rPr>
       </w:pPr>
-      <w:r>
-        <w:rPr>
-          <w:rFonts w:hint="eastAsia"/>
-        </w:rPr>
-        <w:t>목적</w:t>
-      </w:r>
-    </w:p>
-    <w:p>
-      <w:r>
-        <w:br w:type="page"/>
-      </w:r>
       <w:r>
         <w:rPr>
           <w:rFonts w:hint="eastAsia"/>
         </w:rPr>
         <w:lastRenderedPageBreak/>
+        <w:t>서론</w:t>
+      </w:r>
+    </w:p>
+    <w:p>
+      <w:pPr>
+        <w:rPr>
+          <w:b/>
+          <w:bCs/>
+          <w:lang w:val="ko-KR"/>
+        </w:rPr>
+      </w:pPr>
+      <w:r>
+        <w:rPr>
+          <w:rFonts w:hint="eastAsia"/>
+        </w:rPr>
         <w:t xml:space="preserve">작성 </w:t>
       </w:r>
       <w:proofErr w:type="gramStart"/>
@@ -1021,7 +1030,7 @@
       <w:pPr>
         <w:pStyle w:val="af0"/>
         <w:numPr>
-          <w:ilvl w:val="1"/>
+          <w:ilvl w:val="0"/>
           <w:numId w:val="1"/>
         </w:numPr>
         <w:ind w:leftChars="0"/>
@@ -1055,7 +1064,7 @@
       <w:pPr>
         <w:pStyle w:val="af0"/>
         <w:numPr>
-          <w:ilvl w:val="1"/>
+          <w:ilvl w:val="0"/>
           <w:numId w:val="1"/>
         </w:numPr>
         <w:ind w:leftChars="0"/>
@@ -1103,10 +1112,24 @@
         <w:t>결과를 비교.</w:t>
       </w:r>
     </w:p>
+    <w:p/>
     <w:p>
-      <w:pPr>
-        <w:pStyle w:val="af0"/>
-        <w:ind w:leftChars="0" w:left="760"/>
+      <w:r>
+        <w:rPr>
+          <w:rFonts w:hint="eastAsia"/>
+        </w:rPr>
+        <w:t>본론</w:t>
+      </w:r>
+    </w:p>
+    <w:p>
+      <w:pPr>
+        <w:rPr>
+          <w:rFonts w:hint="eastAsia"/>
+        </w:rPr>
+      </w:pPr>
+    </w:p>
+    <w:p>
+      <w:pPr>
         <w:rPr>
           <w:rFonts w:hint="eastAsia"/>
         </w:rPr>

</xml_diff>